<commit_message>
update data template surat & ajax form buat surat
</commit_message>
<xml_diff>
--- a/file_surat/generated/Surat keterangan pengantar.docx
+++ b/file_surat/generated/Surat keterangan pengantar.docx
@@ -22,7 +22,7 @@
             <wp:positionV relativeFrom="paragraph">
               <wp:posOffset>-635</wp:posOffset>
             </wp:positionV>
-            <wp:extent cx="773582" cy="987552"/>
+            <wp:extent cx="987552" cy="851270"/>
             <wp:effectExtent l="0" t="0" r="3175" b="3175"/>
             <wp:wrapNone/>
             <wp:docPr id="3" name="Picture 3" descr=""/>
@@ -54,7 +54,7 @@
                   <pic:spPr bwMode="auto">
                     <a:xfrm>
                       <a:off x="0" y="0"/>
-                      <a:ext cx="773582" cy="987552"/>
+                      <a:ext cx="987552" cy="851270"/>
                     </a:xfrm>
                     <a:prstGeom prst="rect">
                       <a:avLst/>
@@ -197,7 +197,7 @@
           <w:sz w:val="34"/>
           <w:szCs w:val="34"/>
         </w:rPr>
-        <w:t>SURAT KETERANGAN PENGANTAR</w:t>
+        <w:t>Surat Keterangan Pengantar</w:t>
       </w:r>
     </w:p>
     <w:p>
@@ -213,7 +213,7 @@
           <w:sz w:val="22"/>
           <w:szCs w:val="22"/>
         </w:rPr>
-        <w:t>Nomor : 12323</w:t>
+        <w:t>Nomor : RB//2018/123</w:t>
       </w:r>
     </w:p>
     <w:p>
@@ -288,7 +288,7 @@
           <w:sz w:val="22"/>
           <w:szCs w:val="22"/>
         </w:rPr>
-        <w:t>AHMAD ALLIF RIZKI</w:t>
+        <w:t>AHLUL</w:t>
       </w:r>
     </w:p>
     <w:p>
@@ -329,7 +329,7 @@
           <w:szCs w:val="22"/>
         </w:rPr>
         <w:tab/>
-        <w:t>MANGSIT, 07-June-1995</w:t>
+        <w:t>MANGSIT, 20-May-1970</w:t>
       </w:r>
     </w:p>
     <w:p>
@@ -382,7 +382,7 @@
           <w:sz w:val="22"/>
           <w:szCs w:val="22"/>
         </w:rPr>
-        <w:t>22</w:t>
+        <w:t>47</w:t>
       </w:r>
     </w:p>
     <w:p>
@@ -570,7 +570,7 @@
           <w:sz w:val="22"/>
           <w:szCs w:val="22"/>
         </w:rPr>
-        <w:t>Belum / Tidak Bekerja</w:t>
+        <w:t>Tukang Batu</w:t>
       </w:r>
     </w:p>
     <w:p>
@@ -778,7 +778,13 @@
           <w:szCs w:val="22"/>
         </w:rPr>
         <w:tab/>
-        <w:t>Mohon keterangan yang akan dipergunakan untuk 23213. </w:t>
+      </w:r>
+      <w:r>
+        <w:rPr>
+          <w:sz w:val="22"/>
+          <w:szCs w:val="22"/>
+        </w:rPr>
+        <w:t>Mohon keterangan yang akan dipergunakan untuk Test pembuatan surat keterangan. </w:t>
       </w:r>
     </w:p>
     <w:p>
@@ -826,7 +832,7 @@
           <w:sz w:val="22"/>
           <w:szCs w:val="22"/>
         </w:rPr>
-        <w:t>02/02/2018 s/d 02/02/2018</w:t>
+        <w:t>04/02/2018 s/d 12/02/2018</w:t>
       </w:r>
     </w:p>
     <w:p>
@@ -1053,7 +1059,7 @@
                 <w:sz w:val="22"/>
                 <w:szCs w:val="22"/>
               </w:rPr>
-              <w:t>AHMAD ALLIF RIZKI</w:t>
+              <w:t>AHLUL</w:t>
             </w:r>
           </w:p>
         </w:tc>
@@ -1107,7 +1113,7 @@
                 <w:sz w:val="22"/>
                 <w:szCs w:val="22"/>
               </w:rPr>
-              <w:t>RANCABOLANG, 02/02/2018</w:t>
+              <w:t>RANCABOLANG, 04/02/2018</w:t>
             </w:r>
           </w:p>
           <w:p>

</xml_diff>